<commit_message>
The logic of the game running page.
Including running for Sheriff, nominating Sheriff.
</commit_message>
<xml_diff>
--- a/设计文档.docx
+++ b/设计文档.docx
@@ -1839,21 +1839,7 @@
         <w:rPr>
           <w:rFonts w:hint="eastAsia"/>
         </w:rPr>
-        <w:t>上图说明：①为12人局默认配置按钮；②为9人局默认配置按钮；③为自定义游戏的默认配置按钮；④为12人局</w:t>
-      </w:r>
-      <w:proofErr w:type="gramStart"/>
-      <w:r>
-        <w:rPr>
-          <w:rFonts w:hint="eastAsia"/>
-        </w:rPr>
-        <w:t>中神民配置</w:t>
-      </w:r>
-      <w:proofErr w:type="gramEnd"/>
-      <w:r>
-        <w:rPr>
-          <w:rFonts w:hint="eastAsia"/>
-        </w:rPr>
-        <w:t>更改按钮。</w:t>
+        <w:t>上图说明：①为12人局默认配置按钮；②为9人局默认配置按钮；③为自定义游戏的默认配置按钮；④为12人局中神民配置更改按钮。</w:t>
       </w:r>
     </w:p>
     <w:p>
@@ -1864,19 +1850,11 @@
       <w:r>
         <w:t xml:space="preserve">   </w:t>
       </w:r>
-      <w:proofErr w:type="spellStart"/>
-      <w:r>
-        <w:rPr>
-          <w:rFonts w:hint="eastAsia"/>
-        </w:rPr>
-        <w:t>Tabbar</w:t>
-      </w:r>
-      <w:proofErr w:type="spellEnd"/>
-      <w:r>
-        <w:rPr>
-          <w:rFonts w:hint="eastAsia"/>
-        </w:rPr>
-        <w:t>中，“首页”为进入游戏的首页，当用户正处于游戏中时，点击首页会有提示框询问用户是否放弃本局游戏。游戏按照</w:t>
+      <w:r>
+        <w:rPr>
+          <w:rFonts w:hint="eastAsia"/>
+        </w:rPr>
+        <w:t>Tabbar中，“首页”为进入游戏的首页，当用户正处于游戏中时，点击首页会有提示框询问用户是否放弃本局游戏。游戏按照</w:t>
       </w:r>
       <w:r>
         <w:rPr>
@@ -1909,21 +1887,7 @@
         <w:rPr>
           <w:rFonts w:hint="eastAsia"/>
         </w:rPr>
-        <w:t>12人局的默认配置中，4</w:t>
-      </w:r>
-      <w:proofErr w:type="gramStart"/>
-      <w:r>
-        <w:rPr>
-          <w:rFonts w:hint="eastAsia"/>
-        </w:rPr>
-        <w:t>神民包括</w:t>
-      </w:r>
-      <w:proofErr w:type="gramEnd"/>
-      <w:r>
-        <w:rPr>
-          <w:rFonts w:hint="eastAsia"/>
-        </w:rPr>
-        <w:t>：1预言家，1女巫，1猎人，1守卫。更多角色将在稍后详述；</w:t>
+        <w:t>12人局的默认配置中，4神民包括：1预言家，1女巫，1猎人，1守卫。更多角色将在稍后详述；</w:t>
       </w:r>
       <w:r>
         <w:rPr>
@@ -1931,19 +1895,11 @@
         </w:rPr>
         <w:t>4</w:t>
       </w:r>
-      <w:proofErr w:type="gramStart"/>
-      <w:r>
-        <w:rPr>
-          <w:rFonts w:hint="eastAsia"/>
-        </w:rPr>
-        <w:t>狼人均</w:t>
-      </w:r>
-      <w:proofErr w:type="gramEnd"/>
-      <w:r>
-        <w:rPr>
-          <w:rFonts w:hint="eastAsia"/>
-        </w:rPr>
-        <w:t>为普通狼</w:t>
+      <w:r>
+        <w:rPr>
+          <w:rFonts w:hint="eastAsia"/>
+        </w:rPr>
+        <w:t>狼人均为普通狼</w:t>
       </w:r>
       <w:r>
         <w:rPr>
@@ -2042,21 +1998,7 @@
         <w:rPr>
           <w:rFonts w:hint="eastAsia"/>
         </w:rPr>
-        <w:t>狼人、平民的身份数量以及</w:t>
-      </w:r>
-      <w:proofErr w:type="gramStart"/>
-      <w:r>
-        <w:rPr>
-          <w:rFonts w:hint="eastAsia"/>
-        </w:rPr>
-        <w:t>已选神民将</w:t>
-      </w:r>
-      <w:proofErr w:type="gramEnd"/>
-      <w:r>
-        <w:rPr>
-          <w:rFonts w:hint="eastAsia"/>
-        </w:rPr>
-        <w:t>会重置为默认</w:t>
+        <w:t>狼人、平民的身份数量以及已选神民将会重置为默认</w:t>
       </w:r>
       <w:r>
         <w:rPr>
@@ -4519,14 +4461,12 @@
           </mc:Fallback>
         </mc:AlternateContent>
       </w:r>
-      <w:proofErr w:type="gramStart"/>
       <w:r>
         <w:rPr>
           <w:rFonts w:hint="eastAsia"/>
         </w:rPr>
         <w:t>神民配置弹窗</w:t>
       </w:r>
-      <w:proofErr w:type="gramEnd"/>
       <w:r>
         <w:rPr>
           <w:rFonts w:hint="eastAsia"/>
@@ -4564,16 +4504,8 @@
         <w:rPr>
           <w:rFonts w:hint="eastAsia"/>
         </w:rPr>
-        <w:t>图3：</w:t>
-      </w:r>
-      <w:proofErr w:type="gramStart"/>
-      <w:r>
-        <w:rPr>
-          <w:rFonts w:hint="eastAsia"/>
-        </w:rPr>
-        <w:t>神民配置弹窗</w:t>
-      </w:r>
-      <w:proofErr w:type="gramEnd"/>
+        <w:t>图3：神民配置弹窗</w:t>
+      </w:r>
       <w:r>
         <w:rPr>
           <w:rFonts w:hint="eastAsia"/>
@@ -4619,7 +4551,6 @@
         </w:rPr>
         <w:t>上图说明：①</w:t>
       </w:r>
-      <w:proofErr w:type="gramStart"/>
       <w:r>
         <w:rPr>
           <w:rFonts w:hint="eastAsia"/>
@@ -4630,14 +4561,7 @@
         <w:rPr>
           <w:rFonts w:hint="eastAsia"/>
         </w:rPr>
-        <w:t>神民的</w:t>
-      </w:r>
-      <w:proofErr w:type="gramEnd"/>
-      <w:r>
-        <w:rPr>
-          <w:rFonts w:hint="eastAsia"/>
-        </w:rPr>
-        <w:t>选择页面</w:t>
+        <w:t>神民的选择页面</w:t>
       </w:r>
       <w:r>
         <w:rPr>
@@ -4649,41 +4573,13 @@
         <w:rPr>
           <w:rFonts w:hint="eastAsia"/>
         </w:rPr>
-        <w:t>所有神民。此处为多选框，当用户点击任意身份头像时，除了选择/取消选择功能外，功能说明栏也应该显示出</w:t>
-      </w:r>
-      <w:proofErr w:type="gramStart"/>
-      <w:r>
-        <w:rPr>
-          <w:rFonts w:hint="eastAsia"/>
-        </w:rPr>
-        <w:t>该神民</w:t>
-      </w:r>
-      <w:proofErr w:type="gramEnd"/>
-      <w:r>
-        <w:rPr>
-          <w:rFonts w:hint="eastAsia"/>
-        </w:rPr>
-        <w:t>的功能和限制。</w:t>
-      </w:r>
-      <w:r>
-        <w:rPr>
-          <w:rFonts w:hint="eastAsia"/>
-        </w:rPr>
-        <w:t>点击“取消”按钮后，配置页面的</w:t>
-      </w:r>
-      <w:proofErr w:type="gramStart"/>
-      <w:r>
-        <w:rPr>
-          <w:rFonts w:hint="eastAsia"/>
-        </w:rPr>
-        <w:t>已选神民会</w:t>
-      </w:r>
-      <w:proofErr w:type="gramEnd"/>
-      <w:r>
-        <w:rPr>
-          <w:rFonts w:hint="eastAsia"/>
-        </w:rPr>
-        <w:t>恢复成默认的或者上一次更改并保存的。</w:t>
+        <w:t>所有神民。此处为多选框，当用户点击任意身份头像时，除了选择/取消选择功能外，功能说明栏也应该显示出该神民的功能和限制。</w:t>
+      </w:r>
+      <w:r>
+        <w:rPr>
+          <w:rFonts w:hint="eastAsia"/>
+        </w:rPr>
+        <w:t>点击“取消”按钮后，配置页面的已选神民会恢复成默认的或者上一次更改并保存的。</w:t>
       </w:r>
     </w:p>
     <w:p>
@@ -4698,35 +4594,7 @@
         <w:rPr>
           <w:rFonts w:hint="eastAsia"/>
         </w:rPr>
-        <w:t>自定义游戏以及9人局的默认配置中，3</w:t>
-      </w:r>
-      <w:proofErr w:type="gramStart"/>
-      <w:r>
-        <w:rPr>
-          <w:rFonts w:hint="eastAsia"/>
-        </w:rPr>
-        <w:t>神民包括</w:t>
-      </w:r>
-      <w:proofErr w:type="gramEnd"/>
-      <w:r>
-        <w:rPr>
-          <w:rFonts w:hint="eastAsia"/>
-        </w:rPr>
-        <w:t>：1预言家，1女巫，1猎人。3</w:t>
-      </w:r>
-      <w:proofErr w:type="gramStart"/>
-      <w:r>
-        <w:rPr>
-          <w:rFonts w:hint="eastAsia"/>
-        </w:rPr>
-        <w:t>狼人均</w:t>
-      </w:r>
-      <w:proofErr w:type="gramEnd"/>
-      <w:r>
-        <w:rPr>
-          <w:rFonts w:hint="eastAsia"/>
-        </w:rPr>
-        <w:t>为普通狼人。在这种模式中，狼人的默认胜利条件为屠边。平民数量在自定义游戏和9人局中默认均为3人。</w:t>
+        <w:t>自定义游戏以及9人局的默认配置中，3神民包括：1预言家，1女巫，1猎人。3狼人均为普通狼人。在这种模式中，狼人的默认胜利条件为屠边。平民数量在自定义游戏和9人局中默认均为3人。</w:t>
       </w:r>
     </w:p>
     <w:p>
@@ -8055,14 +7923,7 @@
         <w:rPr>
           <w:rFonts w:hint="eastAsia"/>
         </w:rPr>
-        <w:t>游戏</w:t>
-      </w:r>
-      <w:proofErr w:type="gramStart"/>
-      <w:r>
-        <w:rPr>
-          <w:rFonts w:hint="eastAsia"/>
-        </w:rPr>
-        <w:t>的首</w:t>
+        <w:t>游戏的首</w:t>
       </w:r>
       <w:r>
         <w:rPr>
@@ -8074,14 +7935,7 @@
         <w:rPr>
           <w:rFonts w:hint="eastAsia"/>
         </w:rPr>
-        <w:t>流程</w:t>
-      </w:r>
-      <w:proofErr w:type="gramEnd"/>
-      <w:r>
-        <w:rPr>
-          <w:rFonts w:hint="eastAsia"/>
-        </w:rPr>
-        <w:t>如下：</w:t>
+        <w:t>流程如下：</w:t>
       </w:r>
     </w:p>
     <w:p>
@@ -8093,19 +7947,11 @@
         </w:numPr>
         <w:ind w:leftChars="300" w:left="990" w:firstLineChars="0"/>
       </w:pPr>
-      <w:proofErr w:type="gramStart"/>
-      <w:r>
-        <w:rPr>
-          <w:rFonts w:hint="eastAsia"/>
-        </w:rPr>
-        <w:t>天黑请闭眼</w:t>
-      </w:r>
-      <w:proofErr w:type="gramEnd"/>
-      <w:r>
-        <w:rPr>
-          <w:rFonts w:hint="eastAsia"/>
-        </w:rPr>
-        <w:t>；</w:t>
+      <w:r>
+        <w:rPr>
+          <w:rFonts w:hint="eastAsia"/>
+        </w:rPr>
+        <w:t>天黑请闭眼；</w:t>
       </w:r>
     </w:p>
     <w:p>
@@ -8189,19 +8035,11 @@
         </w:numPr>
         <w:ind w:leftChars="300" w:left="990" w:firstLineChars="0"/>
       </w:pPr>
-      <w:proofErr w:type="gramStart"/>
-      <w:r>
-        <w:rPr>
-          <w:rFonts w:hint="eastAsia"/>
-        </w:rPr>
-        <w:t>守卫请睁眼</w:t>
-      </w:r>
-      <w:proofErr w:type="gramEnd"/>
-      <w:r>
-        <w:rPr>
-          <w:rFonts w:hint="eastAsia"/>
-        </w:rPr>
-        <w:t>，法官在标记好守卫后，询问并标记今晚守卫守护的玩家</w:t>
+      <w:r>
+        <w:rPr>
+          <w:rFonts w:hint="eastAsia"/>
+        </w:rPr>
+        <w:t>守卫请睁眼，法官在标记好守卫后，询问并标记今晚守卫守护的玩家</w:t>
       </w:r>
       <w:r>
         <w:rPr>
@@ -8314,21 +8152,7 @@
         <w:rPr>
           <w:rFonts w:hint="eastAsia"/>
         </w:rPr>
-        <w:t>竞选警长。在玩家举手后，法官记录</w:t>
-      </w:r>
-      <w:proofErr w:type="gramStart"/>
-      <w:r>
-        <w:rPr>
-          <w:rFonts w:hint="eastAsia"/>
-        </w:rPr>
-        <w:t>本轮上警的</w:t>
-      </w:r>
-      <w:proofErr w:type="gramEnd"/>
-      <w:r>
-        <w:rPr>
-          <w:rFonts w:hint="eastAsia"/>
-        </w:rPr>
-        <w:t>玩家。游戏中可能会写入一个随机函数，帮助法官决定首先发言的玩家，以及发言顺序。</w:t>
+        <w:t>竞选警长。在玩家举手后，法官记录本轮上警的玩家。游戏中可能会写入一个随机函数，帮助法官决定首先发言的玩家，以及发言顺序。</w:t>
       </w:r>
       <w:r>
         <w:rPr>
@@ -8346,21 +8170,7 @@
         <w:rPr>
           <w:rFonts w:hint="eastAsia"/>
         </w:rPr>
-        <w:t>中会显示“标记上警玩家”，用户点击后开始</w:t>
-      </w:r>
-      <w:proofErr w:type="gramStart"/>
-      <w:r>
-        <w:rPr>
-          <w:rFonts w:hint="eastAsia"/>
-        </w:rPr>
-        <w:t>标记上警玩家</w:t>
-      </w:r>
-      <w:proofErr w:type="gramEnd"/>
-      <w:r>
-        <w:rPr>
-          <w:rFonts w:hint="eastAsia"/>
-        </w:rPr>
-        <w:t>。</w:t>
+        <w:t>中会显示“标记上警玩家”，用户点击后开始标记上警玩家。</w:t>
       </w:r>
       <w:r>
         <w:rPr>
@@ -8510,19 +8320,11 @@
         </w:numPr>
         <w:ind w:leftChars="300" w:left="990" w:firstLineChars="0"/>
       </w:pPr>
-      <w:proofErr w:type="gramStart"/>
-      <w:r>
-        <w:rPr>
-          <w:rFonts w:hint="eastAsia"/>
-        </w:rPr>
-        <w:t>天黑请闭眼</w:t>
-      </w:r>
-      <w:proofErr w:type="gramEnd"/>
-      <w:r>
-        <w:rPr>
-          <w:rFonts w:hint="eastAsia"/>
-        </w:rPr>
-        <w:t>；</w:t>
+      <w:r>
+        <w:rPr>
+          <w:rFonts w:hint="eastAsia"/>
+        </w:rPr>
+        <w:t>天黑请闭眼；</w:t>
       </w:r>
     </w:p>
     <w:p>
@@ -8620,7 +8422,13 @@
         <w:rPr>
           <w:rFonts w:hint="eastAsia"/>
         </w:rPr>
-        <w:t>首位已死亡时，</w:t>
+        <w:t>守卫</w:t>
+      </w:r>
+      <w:r>
+        <w:rPr>
+          <w:rFonts w:hint="eastAsia"/>
+        </w:rPr>
+        <w:t>已死亡时，</w:t>
       </w:r>
     </w:p>
     <w:p>
@@ -8679,19 +8487,11 @@
         </w:numPr>
         <w:ind w:leftChars="300" w:left="990" w:firstLineChars="0"/>
       </w:pPr>
-      <w:proofErr w:type="gramStart"/>
-      <w:r>
-        <w:rPr>
-          <w:rFonts w:hint="eastAsia"/>
-        </w:rPr>
-        <w:t>守卫请睁眼</w:t>
-      </w:r>
-      <w:proofErr w:type="gramEnd"/>
-      <w:r>
-        <w:rPr>
-          <w:rFonts w:hint="eastAsia"/>
-        </w:rPr>
-        <w:t>。法官询问守卫守护的玩家</w:t>
+      <w:r>
+        <w:rPr>
+          <w:rFonts w:hint="eastAsia"/>
+        </w:rPr>
+        <w:t>守卫请睁眼。法官询问守卫守护的玩家</w:t>
       </w:r>
       <w:r>
         <w:rPr>
@@ -8841,21 +8641,7 @@
         <w:rPr>
           <w:rFonts w:hint="eastAsia"/>
         </w:rPr>
-        <w:t>。从这天（第二个白天）起，白天和黑夜死亡的玩家不再有遗言。放逐公</w:t>
-      </w:r>
-      <w:proofErr w:type="gramStart"/>
-      <w:r>
-        <w:rPr>
-          <w:rFonts w:hint="eastAsia"/>
-        </w:rPr>
-        <w:t>投可以平票并</w:t>
-      </w:r>
-      <w:proofErr w:type="gramEnd"/>
-      <w:r>
-        <w:rPr>
-          <w:rFonts w:hint="eastAsia"/>
-        </w:rPr>
-        <w:t>进入下一阶段，但在入夜之前以及放逐一位玩家后，系统需对场上的身份再做胜负的判定。若未分出胜负，需要考虑移交警徽以及猎人开枪。</w:t>
+        <w:t>。从这天（第二个白天）起，白天和黑夜死亡的玩家不再有遗言。放逐公投可以平票并进入下一阶段，但在入夜之前以及放逐一位玩家后，系统需对场上的身份再做胜负的判定。若未分出胜负，需要考虑移交警徽以及猎人开枪。</w:t>
       </w:r>
     </w:p>
     <w:sectPr>
@@ -10637,6 +10423,18 @@
       <w:lang w:val="en-NZ"/>
     </w:rPr>
   </w:style>
+  <w:style w:type="character" w:styleId="a4">
+    <w:name w:val="Subtle Emphasis"/>
+    <w:basedOn w:val="a0"/>
+    <w:uiPriority w:val="19"/>
+    <w:qFormat/>
+    <w:rsid w:val="00BC2A48"/>
+    <w:rPr>
+      <w:i/>
+      <w:iCs/>
+      <w:color w:val="404040" w:themeColor="text1" w:themeTint="BF"/>
+    </w:rPr>
+  </w:style>
 </w:styles>
 </file>
 
@@ -10906,7 +10704,7 @@
 </file>
 
 <file path=customXml/itemProps1.xml><?xml version="1.0" encoding="utf-8"?>
-<ds:datastoreItem xmlns:ds="http://schemas.openxmlformats.org/officeDocument/2006/customXml" ds:itemID="{136722BD-7C52-4291-A049-D40F9968A216}">
+<ds:datastoreItem xmlns:ds="http://schemas.openxmlformats.org/officeDocument/2006/customXml" ds:itemID="{310BA9BB-A37B-46C7-AA82-AB725D5B96B1}">
   <ds:schemaRefs>
     <ds:schemaRef ds:uri="http://schemas.openxmlformats.org/officeDocument/2006/bibliography"/>
   </ds:schemaRefs>

</xml_diff>